<commit_message>
Informe en pdf corregido
</commit_message>
<xml_diff>
--- a/Integral Paralela.docx
+++ b/Integral Paralela.docx
@@ -36,28 +36,15 @@
         </w:rPr>
         <w:t xml:space="preserve">Repositorio: </w:t>
       </w:r>
-      <w:r>
-        <w:fldChar w:fldCharType="begin"/>
-      </w:r>
-      <w:r>
-        <w:rPr>
-          <w:lang w:val="es-CO"/>
-        </w:rPr>
-        <w:instrText xml:space="preserve"> HYPERLINK "https://github.com/charliemike3124/IntegracionEnParalelo" </w:instrText>
-      </w:r>
-      <w:r>
-        <w:fldChar w:fldCharType="separate"/>
-      </w:r>
-      <w:r>
-        <w:rPr>
-          <w:rStyle w:val="Hyperlink"/>
-          <w:lang w:val="es-CO"/>
-        </w:rPr>
-        <w:t>https://github.com/charliemike3124/IntegracionEnParalelo</w:t>
-      </w:r>
-      <w:r>
-        <w:fldChar w:fldCharType="end"/>
-      </w:r>
+      <w:hyperlink r:id="rId7" w:history="1">
+        <w:r>
+          <w:rPr>
+            <w:rStyle w:val="Hyperlink"/>
+            <w:lang w:val="es-CO"/>
+          </w:rPr>
+          <w:t>https://github.com/charliemike3124/IntegracionEnParalelo</w:t>
+        </w:r>
+      </w:hyperlink>
     </w:p>
     <w:p>
       <w:pPr>
@@ -124,279 +111,6 @@
             <wp:extent cx="5943600" cy="187960"/>
             <wp:effectExtent l="0" t="0" r="0" b="2540"/>
             <wp:docPr id="1" name="Picture 1"/>
-            <wp:cNvGraphicFramePr>
-              <a:graphicFrameLocks xmlns:a="http://schemas.openxmlformats.org/drawingml/2006/main" noChangeAspect="1"/>
-            </wp:cNvGraphicFramePr>
-            <a:graphic xmlns:a="http://schemas.openxmlformats.org/drawingml/2006/main">
-              <a:graphicData uri="http://schemas.openxmlformats.org/drawingml/2006/picture">
-                <pic:pic xmlns:pic="http://schemas.openxmlformats.org/drawingml/2006/picture">
-                  <pic:nvPicPr>
-                    <pic:cNvPr id="0" name=""/>
-                    <pic:cNvPicPr/>
-                  </pic:nvPicPr>
-                  <pic:blipFill>
-                    <a:blip r:embed="rId7"/>
-                    <a:stretch>
-                      <a:fillRect/>
-                    </a:stretch>
-                  </pic:blipFill>
-                  <pic:spPr>
-                    <a:xfrm>
-                      <a:off x="0" y="0"/>
-                      <a:ext cx="5943600" cy="187960"/>
-                    </a:xfrm>
-                    <a:prstGeom prst="rect">
-                      <a:avLst/>
-                    </a:prstGeom>
-                  </pic:spPr>
-                </pic:pic>
-              </a:graphicData>
-            </a:graphic>
-          </wp:inline>
-        </w:drawing>
-      </w:r>
-    </w:p>
-    <w:p>
-      <w:pPr>
-        <w:rPr>
-          <w:lang w:val="es-CO"/>
-        </w:rPr>
-      </w:pPr>
-      <w:r>
-        <w:rPr>
-          <w:lang w:val="es-CO"/>
-        </w:rPr>
-        <w:t>El cálculo del área del trapeci</w:t>
-      </w:r>
-      <w:bookmarkStart w:id="0" w:name="_GoBack"/>
-      <w:bookmarkEnd w:id="0"/>
-      <w:r>
-        <w:rPr>
-          <w:lang w:val="es-CO"/>
-        </w:rPr>
-        <w:t xml:space="preserve">o como tal no es la parte que más limita al programa, cómo se pensaría normalmente, si no la impresión de todo el texto en pantalla. </w:t>
-      </w:r>
-    </w:p>
-    <w:p>
-      <w:pPr>
-        <w:rPr>
-          <w:b/>
-          <w:lang w:val="es-CO"/>
-        </w:rPr>
-      </w:pPr>
-      <w:r>
-        <w:rPr>
-          <w:b/>
-          <w:lang w:val="es-CO"/>
-        </w:rPr>
-        <w:t>Variables Privadas</w:t>
-      </w:r>
-      <w:r>
-        <w:rPr>
-          <w:b/>
-          <w:lang w:val="es-CO"/>
-        </w:rPr>
-        <w:t xml:space="preserve"> </w:t>
-      </w:r>
-    </w:p>
-    <w:p>
-      <w:pPr>
-        <w:pStyle w:val="ListParagraph"/>
-        <w:numPr>
-          <w:ilvl w:val="0"/>
-          <w:numId w:val="1"/>
-        </w:numPr>
-        <w:rPr>
-          <w:lang w:val="es-CO"/>
-        </w:rPr>
-      </w:pPr>
-      <w:proofErr w:type="spellStart"/>
-      <w:r>
-        <w:rPr>
-          <w:lang w:val="es-CO"/>
-        </w:rPr>
-        <w:t>start_time</w:t>
-      </w:r>
-      <w:proofErr w:type="spellEnd"/>
-      <w:r>
-        <w:rPr>
-          <w:lang w:val="es-CO"/>
-        </w:rPr>
-        <w:t xml:space="preserve"> y </w:t>
-      </w:r>
-      <w:proofErr w:type="spellStart"/>
-      <w:r>
-        <w:rPr>
-          <w:lang w:val="es-CO"/>
-        </w:rPr>
-        <w:t>total_time</w:t>
-      </w:r>
-      <w:proofErr w:type="spellEnd"/>
-      <w:r>
-        <w:rPr>
-          <w:lang w:val="es-CO"/>
-        </w:rPr>
-        <w:t>: Variables utilizadas para medir el tiempo de ejecución de cada hilo individual.</w:t>
-      </w:r>
-    </w:p>
-    <w:p>
-      <w:pPr>
-        <w:rPr>
-          <w:lang w:val="es-CO"/>
-        </w:rPr>
-      </w:pPr>
-      <w:r>
-        <w:rPr>
-          <w:b/>
-          <w:lang w:val="es-CO"/>
-        </w:rPr>
-        <w:t>Variables Compartidas</w:t>
-      </w:r>
-    </w:p>
-    <w:p>
-      <w:pPr>
-        <w:pStyle w:val="ListParagraph"/>
-        <w:numPr>
-          <w:ilvl w:val="0"/>
-          <w:numId w:val="1"/>
-        </w:numPr>
-        <w:rPr>
-          <w:lang w:val="es-CO"/>
-        </w:rPr>
-      </w:pPr>
-      <w:r>
-        <w:rPr>
-          <w:lang w:val="es-CO"/>
-        </w:rPr>
-        <w:t>a y b: límites inferior y superior.</w:t>
-      </w:r>
-    </w:p>
-    <w:p>
-      <w:pPr>
-        <w:pStyle w:val="ListParagraph"/>
-        <w:numPr>
-          <w:ilvl w:val="0"/>
-          <w:numId w:val="1"/>
-        </w:numPr>
-        <w:rPr>
-          <w:lang w:val="es-CO"/>
-        </w:rPr>
-      </w:pPr>
-      <w:r>
-        <w:rPr>
-          <w:lang w:val="es-CO"/>
-        </w:rPr>
-        <w:t>Tramos: Número de trapecios que se quieren procesar en la integral.</w:t>
-      </w:r>
-    </w:p>
-    <w:p>
-      <w:pPr>
-        <w:pStyle w:val="ListParagraph"/>
-        <w:numPr>
-          <w:ilvl w:val="0"/>
-          <w:numId w:val="1"/>
-        </w:numPr>
-        <w:rPr>
-          <w:lang w:val="es-CO"/>
-        </w:rPr>
-      </w:pPr>
-      <w:r>
-        <w:rPr>
-          <w:lang w:val="es-CO"/>
-        </w:rPr>
-        <w:t>Trabajos: Cantidad de trabajos (</w:t>
-      </w:r>
-      <w:proofErr w:type="spellStart"/>
-      <w:r>
-        <w:rPr>
-          <w:lang w:val="es-CO"/>
-        </w:rPr>
-        <w:t>tasks</w:t>
-      </w:r>
-      <w:proofErr w:type="spellEnd"/>
-      <w:r>
-        <w:rPr>
-          <w:lang w:val="es-CO"/>
-        </w:rPr>
-        <w:t xml:space="preserve">) que se van a hacer entre todos los </w:t>
-      </w:r>
-      <w:proofErr w:type="gramStart"/>
-      <w:r>
-        <w:rPr>
-          <w:lang w:val="es-CO"/>
-        </w:rPr>
-        <w:t>hilos(</w:t>
-      </w:r>
-      <w:proofErr w:type="gramEnd"/>
-      <w:r>
-        <w:rPr>
-          <w:lang w:val="es-CO"/>
-        </w:rPr>
-        <w:t>igual al número de tramos +1).</w:t>
-      </w:r>
-    </w:p>
-    <w:p>
-      <w:pPr>
-        <w:pStyle w:val="ListParagraph"/>
-        <w:numPr>
-          <w:ilvl w:val="0"/>
-          <w:numId w:val="1"/>
-        </w:numPr>
-        <w:rPr>
-          <w:lang w:val="es-CO"/>
-        </w:rPr>
-      </w:pPr>
-      <w:r>
-        <w:rPr>
-          <w:lang w:val="es-CO"/>
-        </w:rPr>
-        <w:t>i: contador del ciclo para llevar cuenta de cual trabajo se debe hacer.</w:t>
-      </w:r>
-    </w:p>
-    <w:p>
-      <w:pPr>
-        <w:rPr>
-          <w:b/>
-          <w:lang w:val="es-CO"/>
-        </w:rPr>
-      </w:pPr>
-      <w:r>
-        <w:rPr>
-          <w:b/>
-          <w:lang w:val="es-CO"/>
-        </w:rPr>
-        <w:t>Bloques No Paralelizables</w:t>
-      </w:r>
-    </w:p>
-    <w:p>
-      <w:pPr>
-        <w:rPr>
-          <w:lang w:val="es-CO"/>
-        </w:rPr>
-      </w:pPr>
-      <w:r>
-        <w:rPr>
-          <w:lang w:val="es-CO"/>
-        </w:rPr>
-        <w:t>El único bloque no paralelizable en este ejercicio específico es la definición de la función que suma las integrales.</w:t>
-      </w:r>
-    </w:p>
-    <w:p>
-      <w:pPr>
-        <w:jc w:val="center"/>
-        <w:rPr>
-          <w:lang w:val="es-CO"/>
-        </w:rPr>
-      </w:pPr>
-      <w:r>
-        <w:rPr>
-          <w:noProof/>
-        </w:rPr>
-        <w:drawing>
-          <wp:inline distT="0" distB="0" distL="0" distR="0" wp14:anchorId="6BEE31C2" wp14:editId="5F63E6EC">
-            <wp:extent cx="3057525" cy="2171700"/>
-            <wp:effectExtent l="0" t="0" r="9525" b="0"/>
-            <wp:docPr id="2" name="Picture 2"/>
             <wp:cNvGraphicFramePr>
               <a:graphicFrameLocks xmlns:a="http://schemas.openxmlformats.org/drawingml/2006/main" noChangeAspect="1"/>
             </wp:cNvGraphicFramePr>
@@ -416,7 +130,7 @@
                   <pic:spPr>
                     <a:xfrm>
                       <a:off x="0" y="0"/>
-                      <a:ext cx="3057525" cy="2171700"/>
+                      <a:ext cx="5943600" cy="187960"/>
                     </a:xfrm>
                     <a:prstGeom prst="rect">
                       <a:avLst/>
@@ -432,49 +146,231 @@
     <w:p>
       <w:pPr>
         <w:rPr>
-          <w:b/>
-          <w:lang w:val="es-CO"/>
-        </w:rPr>
-      </w:pPr>
-    </w:p>
-    <w:p>
-      <w:pPr>
-        <w:rPr>
-          <w:b/>
-          <w:lang w:val="es-CO"/>
-        </w:rPr>
-      </w:pPr>
-      <w:proofErr w:type="spellStart"/>
-      <w:r>
-        <w:rPr>
-          <w:b/>
-          <w:lang w:val="es-CO"/>
-        </w:rPr>
-        <w:t>Hotspots</w:t>
-      </w:r>
-      <w:proofErr w:type="spellEnd"/>
+          <w:lang w:val="es-CO"/>
+        </w:rPr>
+      </w:pPr>
+      <w:r>
+        <w:rPr>
+          <w:lang w:val="es-CO"/>
+        </w:rPr>
+        <w:t xml:space="preserve">El cálculo del área del trapecio como tal no es la parte que más limita </w:t>
+      </w:r>
+      <w:bookmarkStart w:id="0" w:name="_GoBack"/>
+      <w:bookmarkEnd w:id="0"/>
+      <w:r>
+        <w:rPr>
+          <w:lang w:val="es-CO"/>
+        </w:rPr>
+        <w:t xml:space="preserve">al programa, cómo se pensaría normalmente, si no la impresión de todo el texto en pantalla. </w:t>
+      </w:r>
+    </w:p>
+    <w:p>
+      <w:pPr>
+        <w:rPr>
+          <w:b/>
+          <w:lang w:val="es-CO"/>
+        </w:rPr>
+      </w:pPr>
+      <w:r>
+        <w:rPr>
+          <w:b/>
+          <w:lang w:val="es-CO"/>
+        </w:rPr>
+        <w:t>Variables Privadas</w:t>
+      </w:r>
+      <w:r>
+        <w:rPr>
+          <w:b/>
+          <w:lang w:val="es-CO"/>
+        </w:rPr>
+        <w:t xml:space="preserve"> </w:t>
+      </w:r>
     </w:p>
     <w:p>
       <w:pPr>
         <w:pStyle w:val="ListParagraph"/>
         <w:numPr>
           <w:ilvl w:val="0"/>
-          <w:numId w:val="2"/>
+          <w:numId w:val="1"/>
         </w:numPr>
         <w:rPr>
           <w:lang w:val="es-CO"/>
         </w:rPr>
       </w:pPr>
-      <w:r>
-        <w:rPr>
-          <w:lang w:val="es-CO"/>
-        </w:rPr>
-        <w:t>Ejecución de la función de integral en paralelo:</w:t>
-      </w:r>
-    </w:p>
-    <w:p>
-      <w:pPr>
-        <w:ind w:left="360"/>
+      <w:proofErr w:type="spellStart"/>
+      <w:r>
+        <w:rPr>
+          <w:lang w:val="es-CO"/>
+        </w:rPr>
+        <w:t>start_time</w:t>
+      </w:r>
+      <w:proofErr w:type="spellEnd"/>
+      <w:r>
+        <w:rPr>
+          <w:lang w:val="es-CO"/>
+        </w:rPr>
+        <w:t xml:space="preserve"> y </w:t>
+      </w:r>
+      <w:proofErr w:type="spellStart"/>
+      <w:r>
+        <w:rPr>
+          <w:lang w:val="es-CO"/>
+        </w:rPr>
+        <w:t>total_time</w:t>
+      </w:r>
+      <w:proofErr w:type="spellEnd"/>
+      <w:r>
+        <w:rPr>
+          <w:lang w:val="es-CO"/>
+        </w:rPr>
+        <w:t>: Variables utilizadas para medir el tiempo de ejecución de cada hilo individual.</w:t>
+      </w:r>
+    </w:p>
+    <w:p>
+      <w:pPr>
+        <w:rPr>
+          <w:lang w:val="es-CO"/>
+        </w:rPr>
+      </w:pPr>
+      <w:r>
+        <w:rPr>
+          <w:b/>
+          <w:lang w:val="es-CO"/>
+        </w:rPr>
+        <w:t>Variables Compartidas</w:t>
+      </w:r>
+    </w:p>
+    <w:p>
+      <w:pPr>
+        <w:pStyle w:val="ListParagraph"/>
+        <w:numPr>
+          <w:ilvl w:val="0"/>
+          <w:numId w:val="1"/>
+        </w:numPr>
+        <w:rPr>
+          <w:lang w:val="es-CO"/>
+        </w:rPr>
+      </w:pPr>
+      <w:r>
+        <w:rPr>
+          <w:lang w:val="es-CO"/>
+        </w:rPr>
+        <w:t>a y b: límites inferior y superior.</w:t>
+      </w:r>
+    </w:p>
+    <w:p>
+      <w:pPr>
+        <w:pStyle w:val="ListParagraph"/>
+        <w:numPr>
+          <w:ilvl w:val="0"/>
+          <w:numId w:val="1"/>
+        </w:numPr>
+        <w:rPr>
+          <w:lang w:val="es-CO"/>
+        </w:rPr>
+      </w:pPr>
+      <w:r>
+        <w:rPr>
+          <w:lang w:val="es-CO"/>
+        </w:rPr>
+        <w:t>Tramos: Número de trapecios que se quieren procesar en la integral.</w:t>
+      </w:r>
+    </w:p>
+    <w:p>
+      <w:pPr>
+        <w:pStyle w:val="ListParagraph"/>
+        <w:numPr>
+          <w:ilvl w:val="0"/>
+          <w:numId w:val="1"/>
+        </w:numPr>
+        <w:rPr>
+          <w:lang w:val="es-CO"/>
+        </w:rPr>
+      </w:pPr>
+      <w:r>
+        <w:rPr>
+          <w:lang w:val="es-CO"/>
+        </w:rPr>
+        <w:t>Trabajos: Cantidad de trabajos (</w:t>
+      </w:r>
+      <w:proofErr w:type="spellStart"/>
+      <w:r>
+        <w:rPr>
+          <w:lang w:val="es-CO"/>
+        </w:rPr>
+        <w:t>tasks</w:t>
+      </w:r>
+      <w:proofErr w:type="spellEnd"/>
+      <w:r>
+        <w:rPr>
+          <w:lang w:val="es-CO"/>
+        </w:rPr>
+        <w:t xml:space="preserve">) que se van a hacer entre todos los </w:t>
+      </w:r>
+      <w:proofErr w:type="gramStart"/>
+      <w:r>
+        <w:rPr>
+          <w:lang w:val="es-CO"/>
+        </w:rPr>
+        <w:t>hilos(</w:t>
+      </w:r>
+      <w:proofErr w:type="gramEnd"/>
+      <w:r>
+        <w:rPr>
+          <w:lang w:val="es-CO"/>
+        </w:rPr>
+        <w:t>igual al número de tramos +1).</w:t>
+      </w:r>
+    </w:p>
+    <w:p>
+      <w:pPr>
+        <w:pStyle w:val="ListParagraph"/>
+        <w:numPr>
+          <w:ilvl w:val="0"/>
+          <w:numId w:val="1"/>
+        </w:numPr>
+        <w:rPr>
+          <w:lang w:val="es-CO"/>
+        </w:rPr>
+      </w:pPr>
+      <w:r>
+        <w:rPr>
+          <w:lang w:val="es-CO"/>
+        </w:rPr>
+        <w:t>i: contador del ciclo para llevar cuenta de cual trabajo se debe hacer.</w:t>
+      </w:r>
+    </w:p>
+    <w:p>
+      <w:pPr>
+        <w:rPr>
+          <w:b/>
+          <w:lang w:val="es-CO"/>
+        </w:rPr>
+      </w:pPr>
+      <w:r>
+        <w:rPr>
+          <w:b/>
+          <w:lang w:val="es-CO"/>
+        </w:rPr>
+        <w:t>Bloques No Paralelizables</w:t>
+      </w:r>
+    </w:p>
+    <w:p>
+      <w:pPr>
+        <w:rPr>
+          <w:lang w:val="es-CO"/>
+        </w:rPr>
+      </w:pPr>
+      <w:r>
+        <w:rPr>
+          <w:lang w:val="es-CO"/>
+        </w:rPr>
+        <w:t>El único bloque no paralelizable en este ejercicio específico es la definición de la función que suma las integrales.</w:t>
+      </w:r>
+    </w:p>
+    <w:p>
+      <w:pPr>
+        <w:jc w:val="center"/>
         <w:rPr>
           <w:lang w:val="es-CO"/>
         </w:rPr>
@@ -484,10 +380,10 @@
           <w:noProof/>
         </w:rPr>
         <w:drawing>
-          <wp:inline distT="0" distB="0" distL="0" distR="0" wp14:anchorId="62CCA8F1" wp14:editId="31F2048F">
-            <wp:extent cx="5943600" cy="794385"/>
-            <wp:effectExtent l="0" t="0" r="0" b="5715"/>
-            <wp:docPr id="3" name="Picture 3"/>
+          <wp:inline distT="0" distB="0" distL="0" distR="0" wp14:anchorId="6BEE31C2" wp14:editId="5F63E6EC">
+            <wp:extent cx="3057525" cy="2171700"/>
+            <wp:effectExtent l="0" t="0" r="9525" b="0"/>
+            <wp:docPr id="2" name="Picture 2"/>
             <wp:cNvGraphicFramePr>
               <a:graphicFrameLocks xmlns:a="http://schemas.openxmlformats.org/drawingml/2006/main" noChangeAspect="1"/>
             </wp:cNvGraphicFramePr>
@@ -507,7 +403,7 @@
                   <pic:spPr>
                     <a:xfrm>
                       <a:off x="0" y="0"/>
-                      <a:ext cx="5943600" cy="794385"/>
+                      <a:ext cx="3057525" cy="2171700"/>
                     </a:xfrm>
                     <a:prstGeom prst="rect">
                       <a:avLst/>
@@ -522,6 +418,49 @@
     </w:p>
     <w:p>
       <w:pPr>
+        <w:rPr>
+          <w:b/>
+          <w:lang w:val="es-CO"/>
+        </w:rPr>
+      </w:pPr>
+    </w:p>
+    <w:p>
+      <w:pPr>
+        <w:rPr>
+          <w:b/>
+          <w:lang w:val="es-CO"/>
+        </w:rPr>
+      </w:pPr>
+      <w:proofErr w:type="spellStart"/>
+      <w:r>
+        <w:rPr>
+          <w:b/>
+          <w:lang w:val="es-CO"/>
+        </w:rPr>
+        <w:t>Hotspots</w:t>
+      </w:r>
+      <w:proofErr w:type="spellEnd"/>
+    </w:p>
+    <w:p>
+      <w:pPr>
+        <w:pStyle w:val="ListParagraph"/>
+        <w:numPr>
+          <w:ilvl w:val="0"/>
+          <w:numId w:val="2"/>
+        </w:numPr>
+        <w:rPr>
+          <w:lang w:val="es-CO"/>
+        </w:rPr>
+      </w:pPr>
+      <w:r>
+        <w:rPr>
+          <w:lang w:val="es-CO"/>
+        </w:rPr>
+        <w:t>Ejecución de la función de integral en paralelo:</w:t>
+      </w:r>
+    </w:p>
+    <w:p>
+      <w:pPr>
         <w:ind w:left="360"/>
         <w:rPr>
           <w:lang w:val="es-CO"/>
@@ -529,61 +468,13 @@
       </w:pPr>
       <w:r>
         <w:rPr>
-          <w:lang w:val="es-CO"/>
-        </w:rPr>
-        <w:t>Aquí es donde más se trabaja ya que todos los hilos están ejecutando la función de la integral.</w:t>
-      </w:r>
-    </w:p>
-    <w:p>
-      <w:pPr>
-        <w:rPr>
-          <w:b/>
-          <w:lang w:val="es-CO"/>
-        </w:rPr>
-      </w:pPr>
-      <w:r>
-        <w:rPr>
-          <w:b/>
-          <w:lang w:val="es-CO"/>
-        </w:rPr>
-        <w:t>Tareas</w:t>
-      </w:r>
-    </w:p>
-    <w:p>
-      <w:pPr>
-        <w:rPr>
-          <w:lang w:val="es-CO"/>
-        </w:rPr>
-      </w:pPr>
-      <w:r>
-        <w:rPr>
-          <w:lang w:val="es-CO"/>
-        </w:rPr>
-        <w:t xml:space="preserve">El número de tareas se define en la variable “trabajos”. La cantidad de trabajos depende del número de trapecios que define el usuario. Estas tareas luego se dividen entre cada </w:t>
-      </w:r>
-      <w:r>
-        <w:rPr>
-          <w:lang w:val="es-CO"/>
-        </w:rPr>
-        <w:t>hilo de la siguiente manera:</w:t>
-      </w:r>
-    </w:p>
-    <w:p>
-      <w:pPr>
-        <w:jc w:val="center"/>
-        <w:rPr>
-          <w:lang w:val="es-CO"/>
-        </w:rPr>
-      </w:pPr>
-      <w:r>
-        <w:rPr>
           <w:noProof/>
         </w:rPr>
         <w:drawing>
-          <wp:inline distT="0" distB="0" distL="0" distR="0" wp14:anchorId="404505FA" wp14:editId="19F5A4A8">
-            <wp:extent cx="2505075" cy="219075"/>
-            <wp:effectExtent l="0" t="0" r="9525" b="9525"/>
-            <wp:docPr id="4" name="Picture 4"/>
+          <wp:inline distT="0" distB="0" distL="0" distR="0" wp14:anchorId="62CCA8F1" wp14:editId="31F2048F">
+            <wp:extent cx="5943600" cy="794385"/>
+            <wp:effectExtent l="0" t="0" r="0" b="5715"/>
+            <wp:docPr id="3" name="Picture 3"/>
             <wp:cNvGraphicFramePr>
               <a:graphicFrameLocks xmlns:a="http://schemas.openxmlformats.org/drawingml/2006/main" noChangeAspect="1"/>
             </wp:cNvGraphicFramePr>
@@ -603,7 +494,7 @@
                   <pic:spPr>
                     <a:xfrm>
                       <a:off x="0" y="0"/>
-                      <a:ext cx="2505075" cy="219075"/>
+                      <a:ext cx="5943600" cy="794385"/>
                     </a:xfrm>
                     <a:prstGeom prst="rect">
                       <a:avLst/>
@@ -618,21 +509,68 @@
     </w:p>
     <w:p>
       <w:pPr>
+        <w:ind w:left="360"/>
+        <w:rPr>
+          <w:lang w:val="es-CO"/>
+        </w:rPr>
+      </w:pPr>
+      <w:r>
+        <w:rPr>
+          <w:lang w:val="es-CO"/>
+        </w:rPr>
+        <w:t>Aquí es donde más se trabaja ya que todos los hilos están ejecutando la función de la integral.</w:t>
+      </w:r>
+    </w:p>
+    <w:p>
+      <w:pPr>
+        <w:rPr>
+          <w:b/>
+          <w:lang w:val="es-CO"/>
+        </w:rPr>
+      </w:pPr>
+      <w:r>
+        <w:rPr>
+          <w:b/>
+          <w:lang w:val="es-CO"/>
+        </w:rPr>
+        <w:t>Tareas</w:t>
+      </w:r>
+    </w:p>
+    <w:p>
+      <w:pPr>
+        <w:rPr>
+          <w:lang w:val="es-CO"/>
+        </w:rPr>
+      </w:pPr>
+      <w:r>
+        <w:rPr>
+          <w:lang w:val="es-CO"/>
+        </w:rPr>
+        <w:t xml:space="preserve">El número de tareas se define en la variable “trabajos”. La cantidad de trabajos depende del número de trapecios que define el usuario. Estas tareas luego se dividen entre cada </w:t>
+      </w:r>
+      <w:r>
+        <w:rPr>
+          <w:lang w:val="es-CO"/>
+        </w:rPr>
+        <w:t>hilo de la siguiente manera:</w:t>
+      </w:r>
+    </w:p>
+    <w:p>
+      <w:pPr>
         <w:jc w:val="center"/>
         <w:rPr>
-          <w:b/>
-          <w:lang w:val="es-CO"/>
-        </w:rPr>
-      </w:pPr>
-      <w:r>
-        <w:rPr>
-          <w:lang w:val="es-CO"/>
+          <w:lang w:val="es-CO"/>
+        </w:rPr>
+      </w:pPr>
+      <w:r>
+        <w:rPr>
+          <w:noProof/>
         </w:rPr>
         <w:drawing>
-          <wp:inline distT="0" distB="0" distL="0" distR="0" wp14:anchorId="648C113F" wp14:editId="6C7E8450">
-            <wp:extent cx="3219899" cy="419158"/>
-            <wp:effectExtent l="0" t="0" r="0" b="0"/>
-            <wp:docPr id="5" name="Picture 5"/>
+          <wp:inline distT="0" distB="0" distL="0" distR="0" wp14:anchorId="404505FA" wp14:editId="19F5A4A8">
+            <wp:extent cx="2505075" cy="219075"/>
+            <wp:effectExtent l="0" t="0" r="9525" b="9525"/>
+            <wp:docPr id="4" name="Picture 4"/>
             <wp:cNvGraphicFramePr>
               <a:graphicFrameLocks xmlns:a="http://schemas.openxmlformats.org/drawingml/2006/main" noChangeAspect="1"/>
             </wp:cNvGraphicFramePr>
@@ -652,7 +590,7 @@
                   <pic:spPr>
                     <a:xfrm>
                       <a:off x="0" y="0"/>
-                      <a:ext cx="3219899" cy="419158"/>
+                      <a:ext cx="2505075" cy="219075"/>
                     </a:xfrm>
                     <a:prstGeom prst="rect">
                       <a:avLst/>
@@ -667,73 +605,21 @@
     </w:p>
     <w:p>
       <w:pPr>
-        <w:rPr>
-          <w:b/>
-          <w:lang w:val="es-CO"/>
-        </w:rPr>
-      </w:pPr>
-      <w:r>
-        <w:rPr>
-          <w:b/>
-          <w:lang w:val="es-CO"/>
-        </w:rPr>
-        <w:t>Tamaño de las Tareas</w:t>
-      </w:r>
-    </w:p>
-    <w:p>
-      <w:pPr>
-        <w:rPr>
-          <w:lang w:val="es-CO"/>
-        </w:rPr>
-      </w:pPr>
-      <w:r>
-        <w:rPr>
-          <w:lang w:val="es-CO"/>
-        </w:rPr>
-        <w:t>La cantidad de tareas se definen por la cantidad de trapecios que se van a calcular. También, el número del trapecio puede representar un mayor cálculo del área, aunque esta diferencia no es muy notoria.</w:t>
-      </w:r>
-    </w:p>
-    <w:p>
-      <w:pPr>
-        <w:rPr>
-          <w:b/>
-          <w:lang w:val="es-CO"/>
-        </w:rPr>
-      </w:pPr>
-      <w:r>
-        <w:rPr>
-          <w:b/>
-          <w:lang w:val="es-CO"/>
-        </w:rPr>
-        <w:t>Necesidad de Comunicación</w:t>
-      </w:r>
-    </w:p>
-    <w:p>
-      <w:pPr>
-        <w:rPr>
-          <w:lang w:val="es-CO"/>
-        </w:rPr>
-      </w:pPr>
-      <w:r>
-        <w:rPr>
-          <w:lang w:val="es-CO"/>
-        </w:rPr>
-        <w:t>La comunicación es necesaria para este ejercicio. Sin tener comunicación entre el hilo principal y los demás sería imposible tener las variables necesarias para la ejecución de la integral.</w:t>
-      </w:r>
-    </w:p>
-    <w:p>
-      <w:pPr>
         <w:jc w:val="center"/>
         <w:rPr>
-          <w:lang w:val="es-CO"/>
-        </w:rPr>
-      </w:pPr>
-      <w:r>
+          <w:b/>
+          <w:lang w:val="es-CO"/>
+        </w:rPr>
+      </w:pPr>
+      <w:r>
+        <w:rPr>
+          <w:noProof/>
+        </w:rPr>
         <w:drawing>
-          <wp:inline distT="0" distB="0" distL="0" distR="0" wp14:anchorId="6AD4C82F" wp14:editId="001092FD">
-            <wp:extent cx="4029075" cy="1895066"/>
+          <wp:inline distT="0" distB="0" distL="0" distR="0" wp14:anchorId="648C113F" wp14:editId="6C7E8450">
+            <wp:extent cx="3219899" cy="419158"/>
             <wp:effectExtent l="0" t="0" r="0" b="0"/>
-            <wp:docPr id="7" name="Picture 7"/>
+            <wp:docPr id="5" name="Picture 5"/>
             <wp:cNvGraphicFramePr>
               <a:graphicFrameLocks xmlns:a="http://schemas.openxmlformats.org/drawingml/2006/main" noChangeAspect="1"/>
             </wp:cNvGraphicFramePr>
@@ -753,7 +639,7 @@
                   <pic:spPr>
                     <a:xfrm>
                       <a:off x="0" y="0"/>
-                      <a:ext cx="4034846" cy="1897781"/>
+                      <a:ext cx="3219899" cy="419158"/>
                     </a:xfrm>
                     <a:prstGeom prst="rect">
                       <a:avLst/>
@@ -769,28 +655,57 @@
     <w:p>
       <w:pPr>
         <w:rPr>
-          <w:lang w:val="es-CO"/>
-        </w:rPr>
-      </w:pPr>
-      <w:r>
-        <w:rPr>
-          <w:lang w:val="es-CO"/>
-        </w:rPr>
-        <w:t>En el código se crean las variables únicamente en el rango 0 (el rango principal), y luego se transmite por medio de un “</w:t>
-      </w:r>
-      <w:proofErr w:type="spellStart"/>
-      <w:r>
-        <w:rPr>
-          <w:lang w:val="es-CO"/>
-        </w:rPr>
-        <w:t>Broadcast</w:t>
-      </w:r>
-      <w:proofErr w:type="spellEnd"/>
-      <w:r>
-        <w:rPr>
-          <w:lang w:val="es-CO"/>
-        </w:rPr>
-        <w:t>” a los demás procesos.</w:t>
+          <w:b/>
+          <w:lang w:val="es-CO"/>
+        </w:rPr>
+      </w:pPr>
+      <w:r>
+        <w:rPr>
+          <w:b/>
+          <w:lang w:val="es-CO"/>
+        </w:rPr>
+        <w:t>Tamaño de las Tareas</w:t>
+      </w:r>
+    </w:p>
+    <w:p>
+      <w:pPr>
+        <w:rPr>
+          <w:lang w:val="es-CO"/>
+        </w:rPr>
+      </w:pPr>
+      <w:r>
+        <w:rPr>
+          <w:lang w:val="es-CO"/>
+        </w:rPr>
+        <w:t>La cantidad de tareas se definen por la cantidad de trapecios que se van a calcular. También, el número del trapecio puede representar un mayor cálculo del área, aunque esta diferencia no es muy notoria.</w:t>
+      </w:r>
+    </w:p>
+    <w:p>
+      <w:pPr>
+        <w:rPr>
+          <w:b/>
+          <w:lang w:val="es-CO"/>
+        </w:rPr>
+      </w:pPr>
+      <w:r>
+        <w:rPr>
+          <w:b/>
+          <w:lang w:val="es-CO"/>
+        </w:rPr>
+        <w:t>Necesidad de Comunicación</w:t>
+      </w:r>
+    </w:p>
+    <w:p>
+      <w:pPr>
+        <w:rPr>
+          <w:lang w:val="es-CO"/>
+        </w:rPr>
+      </w:pPr>
+      <w:r>
+        <w:rPr>
+          <w:lang w:val="es-CO"/>
+        </w:rPr>
+        <w:t>La comunicación es necesaria para este ejercicio. Sin tener comunicación entre el hilo principal y los demás sería imposible tener las variables necesarias para la ejecución de la integral.</w:t>
       </w:r>
     </w:p>
     <w:p>
@@ -800,51 +715,15 @@
           <w:lang w:val="es-CO"/>
         </w:rPr>
       </w:pPr>
-    </w:p>
-    <w:p>
-      <w:pPr>
-        <w:rPr>
-          <w:b/>
-          <w:lang w:val="es-CO"/>
-        </w:rPr>
-      </w:pPr>
-      <w:r>
-        <w:rPr>
-          <w:b/>
-          <w:lang w:val="es-CO"/>
-        </w:rPr>
-        <w:t>Sincronización</w:t>
-      </w:r>
-    </w:p>
-    <w:p>
-      <w:pPr>
-        <w:rPr>
-          <w:lang w:val="es-CO"/>
-        </w:rPr>
-      </w:pPr>
-      <w:r>
-        <w:rPr>
-          <w:lang w:val="es-CO"/>
-        </w:rPr>
-        <w:t>La función para calcular la integral funciona de manera asíncrona. El único bloque donde hay sincronización de hilos es para sumar los tiempos de ejecución una vez la integral ya ha terminado.</w:t>
-      </w:r>
-    </w:p>
-    <w:p>
-      <w:pPr>
-        <w:jc w:val="center"/>
-        <w:rPr>
-          <w:lang w:val="es-CO"/>
-        </w:rPr>
-      </w:pPr>
-      <w:r>
-        <w:rPr>
-          <w:lang w:val="es-CO"/>
+      <w:r>
+        <w:rPr>
+          <w:noProof/>
         </w:rPr>
         <w:drawing>
-          <wp:inline distT="0" distB="0" distL="0" distR="0" wp14:anchorId="05D5F960" wp14:editId="4DF6AE46">
-            <wp:extent cx="3505689" cy="943107"/>
-            <wp:effectExtent l="0" t="0" r="0" b="9525"/>
-            <wp:docPr id="8" name="Picture 8"/>
+          <wp:inline distT="0" distB="0" distL="0" distR="0" wp14:anchorId="6AD4C82F" wp14:editId="001092FD">
+            <wp:extent cx="4029075" cy="1895066"/>
+            <wp:effectExtent l="0" t="0" r="0" b="0"/>
+            <wp:docPr id="7" name="Picture 7"/>
             <wp:cNvGraphicFramePr>
               <a:graphicFrameLocks xmlns:a="http://schemas.openxmlformats.org/drawingml/2006/main" noChangeAspect="1"/>
             </wp:cNvGraphicFramePr>
@@ -864,7 +743,7 @@
                   <pic:spPr>
                     <a:xfrm>
                       <a:off x="0" y="0"/>
-                      <a:ext cx="3505689" cy="943107"/>
+                      <a:ext cx="4034846" cy="1897781"/>
                     </a:xfrm>
                     <a:prstGeom prst="rect">
                       <a:avLst/>
@@ -879,75 +758,83 @@
     </w:p>
     <w:p>
       <w:pPr>
+        <w:rPr>
+          <w:lang w:val="es-CO"/>
+        </w:rPr>
+      </w:pPr>
+      <w:r>
+        <w:rPr>
+          <w:lang w:val="es-CO"/>
+        </w:rPr>
+        <w:t>En el código se crean las variables únicamente en el rango 0 (el rango principal), y luego se transmite por medio de un “</w:t>
+      </w:r>
+      <w:proofErr w:type="spellStart"/>
+      <w:r>
+        <w:rPr>
+          <w:lang w:val="es-CO"/>
+        </w:rPr>
+        <w:t>Broadcast</w:t>
+      </w:r>
+      <w:proofErr w:type="spellEnd"/>
+      <w:r>
+        <w:rPr>
+          <w:lang w:val="es-CO"/>
+        </w:rPr>
+        <w:t>” a los demás procesos.</w:t>
+      </w:r>
+    </w:p>
+    <w:p>
+      <w:pPr>
         <w:jc w:val="center"/>
         <w:rPr>
           <w:lang w:val="es-CO"/>
         </w:rPr>
       </w:pPr>
-      <w:r>
-        <w:rPr>
-          <w:lang w:val="es-CO"/>
-        </w:rPr>
-        <w:t>La sincronización se hace con la función “</w:t>
-      </w:r>
-      <w:proofErr w:type="spellStart"/>
-      <w:r>
-        <w:rPr>
-          <w:lang w:val="es-CO"/>
-        </w:rPr>
-        <w:t>gather</w:t>
-      </w:r>
-      <w:proofErr w:type="spellEnd"/>
-      <w:r>
-        <w:rPr>
-          <w:lang w:val="es-CO"/>
-        </w:rPr>
-        <w:t>”. El proceso 0 toma los valores del tiempo de ejecución de todos los hilos y luego los suma y los imprime en pantalla.</w:t>
-      </w:r>
-    </w:p>
-    <w:p>
-      <w:pPr>
-        <w:rPr>
-          <w:b/>
-          <w:lang w:val="es-CO"/>
-        </w:rPr>
-      </w:pPr>
-      <w:r>
-        <w:rPr>
-          <w:b/>
-          <w:lang w:val="es-CO"/>
-        </w:rPr>
-        <w:t>Tipo de Comunicación</w:t>
-      </w:r>
-    </w:p>
-    <w:p>
-      <w:pPr>
-        <w:rPr>
-          <w:lang w:val="es-CO"/>
-        </w:rPr>
-      </w:pPr>
-      <w:r>
-        <w:rPr>
-          <w:lang w:val="es-CO"/>
-        </w:rPr>
-        <w:t>La comunicación en este programa es asíncrona, ya que los hilos saben qué tarea hacer sin necesidad de que los otros hilos se lo comuniquen directamente. Este proceso se logra con la siguiente línea de código:</w:t>
-      </w:r>
-    </w:p>
-    <w:p>
-      <w:pPr>
-        <w:rPr>
-          <w:lang w:val="es-CO"/>
-        </w:rPr>
-      </w:pPr>
-      <w:r>
-        <w:rPr>
-          <w:lang w:val="es-CO"/>
+    </w:p>
+    <w:p>
+      <w:pPr>
+        <w:rPr>
+          <w:b/>
+          <w:lang w:val="es-CO"/>
+        </w:rPr>
+      </w:pPr>
+      <w:r>
+        <w:rPr>
+          <w:b/>
+          <w:lang w:val="es-CO"/>
+        </w:rPr>
+        <w:t>Sincronización</w:t>
+      </w:r>
+    </w:p>
+    <w:p>
+      <w:pPr>
+        <w:rPr>
+          <w:lang w:val="es-CO"/>
+        </w:rPr>
+      </w:pPr>
+      <w:r>
+        <w:rPr>
+          <w:lang w:val="es-CO"/>
+        </w:rPr>
+        <w:t>La función para calcular la integral funciona de manera asíncrona. El único bloque donde hay sincronización de hilos es para sumar los tiempos de ejecución una vez la integral ya ha terminado.</w:t>
+      </w:r>
+    </w:p>
+    <w:p>
+      <w:pPr>
+        <w:jc w:val="center"/>
+        <w:rPr>
+          <w:lang w:val="es-CO"/>
+        </w:rPr>
+      </w:pPr>
+      <w:r>
+        <w:rPr>
+          <w:noProof/>
         </w:rPr>
         <w:drawing>
-          <wp:inline distT="0" distB="0" distL="0" distR="0" wp14:anchorId="4C0174AB" wp14:editId="7B7C25EE">
-            <wp:extent cx="5943600" cy="847090"/>
-            <wp:effectExtent l="0" t="0" r="0" b="0"/>
-            <wp:docPr id="9" name="Picture 9"/>
+          <wp:inline distT="0" distB="0" distL="0" distR="0" wp14:anchorId="05D5F960" wp14:editId="4DF6AE46">
+            <wp:extent cx="3505689" cy="943107"/>
+            <wp:effectExtent l="0" t="0" r="0" b="9525"/>
+            <wp:docPr id="8" name="Picture 8"/>
             <wp:cNvGraphicFramePr>
               <a:graphicFrameLocks xmlns:a="http://schemas.openxmlformats.org/drawingml/2006/main" noChangeAspect="1"/>
             </wp:cNvGraphicFramePr>
@@ -967,6 +854,109 @@
                   <pic:spPr>
                     <a:xfrm>
                       <a:off x="0" y="0"/>
+                      <a:ext cx="3505689" cy="943107"/>
+                    </a:xfrm>
+                    <a:prstGeom prst="rect">
+                      <a:avLst/>
+                    </a:prstGeom>
+                  </pic:spPr>
+                </pic:pic>
+              </a:graphicData>
+            </a:graphic>
+          </wp:inline>
+        </w:drawing>
+      </w:r>
+    </w:p>
+    <w:p>
+      <w:pPr>
+        <w:jc w:val="center"/>
+        <w:rPr>
+          <w:lang w:val="es-CO"/>
+        </w:rPr>
+      </w:pPr>
+      <w:r>
+        <w:rPr>
+          <w:lang w:val="es-CO"/>
+        </w:rPr>
+        <w:t>La sincronización se hace con la función “</w:t>
+      </w:r>
+      <w:proofErr w:type="spellStart"/>
+      <w:r>
+        <w:rPr>
+          <w:lang w:val="es-CO"/>
+        </w:rPr>
+        <w:t>gather</w:t>
+      </w:r>
+      <w:proofErr w:type="spellEnd"/>
+      <w:r>
+        <w:rPr>
+          <w:lang w:val="es-CO"/>
+        </w:rPr>
+        <w:t>”. El proceso 0 toma los valores del tiempo de ejecución de todos los hilos y luego los suma y los imprime en pantalla.</w:t>
+      </w:r>
+    </w:p>
+    <w:p>
+      <w:pPr>
+        <w:rPr>
+          <w:b/>
+          <w:lang w:val="es-CO"/>
+        </w:rPr>
+      </w:pPr>
+      <w:r>
+        <w:rPr>
+          <w:b/>
+          <w:lang w:val="es-CO"/>
+        </w:rPr>
+        <w:t>Tipo de Comunicación</w:t>
+      </w:r>
+    </w:p>
+    <w:p>
+      <w:pPr>
+        <w:rPr>
+          <w:lang w:val="es-CO"/>
+        </w:rPr>
+      </w:pPr>
+      <w:r>
+        <w:rPr>
+          <w:lang w:val="es-CO"/>
+        </w:rPr>
+        <w:t>La comunicación en este programa es asíncrona, ya que los hilos saben qué tarea hacer sin necesidad de que los otros hilos se lo comuniquen directamente. Este proceso se logra con la siguiente línea de código:</w:t>
+      </w:r>
+    </w:p>
+    <w:p>
+      <w:pPr>
+        <w:rPr>
+          <w:lang w:val="es-CO"/>
+        </w:rPr>
+      </w:pPr>
+      <w:r>
+        <w:rPr>
+          <w:noProof/>
+        </w:rPr>
+        <w:drawing>
+          <wp:inline distT="0" distB="0" distL="0" distR="0" wp14:anchorId="4C0174AB" wp14:editId="7B7C25EE">
+            <wp:extent cx="5943600" cy="847090"/>
+            <wp:effectExtent l="0" t="0" r="0" b="0"/>
+            <wp:docPr id="9" name="Picture 9"/>
+            <wp:cNvGraphicFramePr>
+              <a:graphicFrameLocks xmlns:a="http://schemas.openxmlformats.org/drawingml/2006/main" noChangeAspect="1"/>
+            </wp:cNvGraphicFramePr>
+            <a:graphic xmlns:a="http://schemas.openxmlformats.org/drawingml/2006/main">
+              <a:graphicData uri="http://schemas.openxmlformats.org/drawingml/2006/picture">
+                <pic:pic xmlns:pic="http://schemas.openxmlformats.org/drawingml/2006/picture">
+                  <pic:nvPicPr>
+                    <pic:cNvPr id="0" name=""/>
+                    <pic:cNvPicPr/>
+                  </pic:nvPicPr>
+                  <pic:blipFill>
+                    <a:blip r:embed="rId15"/>
+                    <a:stretch>
+                      <a:fillRect/>
+                    </a:stretch>
+                  </pic:blipFill>
+                  <pic:spPr>
+                    <a:xfrm>
+                      <a:off x="0" y="0"/>
                       <a:ext cx="5943600" cy="847090"/>
                     </a:xfrm>
                     <a:prstGeom prst="rect">
@@ -978,6 +968,372 @@
             </a:graphic>
           </wp:inline>
         </w:drawing>
+      </w:r>
+    </w:p>
+    <w:p>
+      <w:pPr>
+        <w:rPr>
+          <w:lang w:val="es-CO"/>
+        </w:rPr>
+      </w:pPr>
+    </w:p>
+    <w:p>
+      <w:pPr>
+        <w:rPr>
+          <w:b/>
+          <w:lang w:val="es-CO"/>
+        </w:rPr>
+      </w:pPr>
+      <w:r>
+        <w:rPr>
+          <w:b/>
+          <w:lang w:val="es-CO"/>
+        </w:rPr>
+        <w:t>Comportamiento con n = 1, n = 10, n = 1,000 y n =  1, 000,000.</w:t>
+      </w:r>
+    </w:p>
+    <w:p>
+      <w:pPr>
+        <w:rPr>
+          <w:lang w:val="es-CO"/>
+        </w:rPr>
+      </w:pPr>
+      <w:r>
+        <w:rPr>
+          <w:lang w:val="es-CO"/>
+        </w:rPr>
+        <w:t xml:space="preserve">La toma de datos se hizo con 8 procesos en paralelo. </w:t>
+      </w:r>
+    </w:p>
+    <w:tbl>
+      <w:tblPr>
+        <w:tblStyle w:val="TableGrid"/>
+        <w:tblW w:w="0" w:type="auto"/>
+        <w:tblLook w:val="04A0" w:firstRow="1" w:lastRow="0" w:firstColumn="1" w:lastColumn="0" w:noHBand="0" w:noVBand="1"/>
+      </w:tblPr>
+      <w:tblGrid>
+        <w:gridCol w:w="3192"/>
+        <w:gridCol w:w="3192"/>
+        <w:gridCol w:w="3192"/>
+      </w:tblGrid>
+      <w:tr>
+        <w:tc>
+          <w:tcPr>
+            <w:tcW w:w="3192" w:type="dxa"/>
+          </w:tcPr>
+          <w:p>
+            <w:pPr>
+              <w:rPr>
+                <w:lang w:val="es-CO"/>
+              </w:rPr>
+            </w:pPr>
+          </w:p>
+        </w:tc>
+        <w:tc>
+          <w:tcPr>
+            <w:tcW w:w="3192" w:type="dxa"/>
+          </w:tcPr>
+          <w:p>
+            <w:pPr>
+              <w:rPr>
+                <w:lang w:val="es-CO"/>
+              </w:rPr>
+            </w:pPr>
+            <w:r>
+              <w:rPr>
+                <w:lang w:val="es-CO"/>
+              </w:rPr>
+              <w:t>Tiempo en Serial</w:t>
+            </w:r>
+          </w:p>
+        </w:tc>
+        <w:tc>
+          <w:tcPr>
+            <w:tcW w:w="3192" w:type="dxa"/>
+          </w:tcPr>
+          <w:p>
+            <w:pPr>
+              <w:rPr>
+                <w:lang w:val="es-CO"/>
+              </w:rPr>
+            </w:pPr>
+            <w:r>
+              <w:rPr>
+                <w:lang w:val="es-CO"/>
+              </w:rPr>
+              <w:t>Tiempo en Paralelo</w:t>
+            </w:r>
+          </w:p>
+        </w:tc>
+      </w:tr>
+      <w:tr>
+        <w:tc>
+          <w:tcPr>
+            <w:tcW w:w="3192" w:type="dxa"/>
+          </w:tcPr>
+          <w:p>
+            <w:pPr>
+              <w:rPr>
+                <w:lang w:val="es-CO"/>
+              </w:rPr>
+            </w:pPr>
+            <w:r>
+              <w:rPr>
+                <w:lang w:val="es-CO"/>
+              </w:rPr>
+              <w:t>N = 1</w:t>
+            </w:r>
+            <w:r>
+              <w:rPr>
+                <w:lang w:val="es-CO"/>
+              </w:rPr>
+              <w:t>0</w:t>
+            </w:r>
+          </w:p>
+        </w:tc>
+        <w:tc>
+          <w:tcPr>
+            <w:tcW w:w="3192" w:type="dxa"/>
+          </w:tcPr>
+          <w:p>
+            <w:pPr>
+              <w:rPr>
+                <w:lang w:val="es-CO"/>
+              </w:rPr>
+            </w:pPr>
+            <w:r>
+              <w:rPr>
+                <w:lang w:val="es-CO"/>
+              </w:rPr>
+              <w:t>0.00023 s</w:t>
+            </w:r>
+          </w:p>
+        </w:tc>
+        <w:tc>
+          <w:tcPr>
+            <w:tcW w:w="3192" w:type="dxa"/>
+          </w:tcPr>
+          <w:p>
+            <w:pPr>
+              <w:rPr>
+                <w:lang w:val="es-CO"/>
+              </w:rPr>
+            </w:pPr>
+            <w:r>
+              <w:rPr>
+                <w:lang w:val="es-CO"/>
+              </w:rPr>
+              <w:t>0.00024 s</w:t>
+            </w:r>
+          </w:p>
+        </w:tc>
+      </w:tr>
+      <w:tr>
+        <w:tc>
+          <w:tcPr>
+            <w:tcW w:w="3192" w:type="dxa"/>
+          </w:tcPr>
+          <w:p>
+            <w:pPr>
+              <w:rPr>
+                <w:lang w:val="es-CO"/>
+              </w:rPr>
+            </w:pPr>
+            <w:r>
+              <w:rPr>
+                <w:lang w:val="es-CO"/>
+              </w:rPr>
+              <w:t>N = 10</w:t>
+            </w:r>
+            <w:r>
+              <w:rPr>
+                <w:lang w:val="es-CO"/>
+              </w:rPr>
+              <w:t>0</w:t>
+            </w:r>
+          </w:p>
+        </w:tc>
+        <w:tc>
+          <w:tcPr>
+            <w:tcW w:w="3192" w:type="dxa"/>
+          </w:tcPr>
+          <w:p>
+            <w:pPr>
+              <w:rPr>
+                <w:lang w:val="es-CO"/>
+              </w:rPr>
+            </w:pPr>
+            <w:r>
+              <w:rPr>
+                <w:lang w:val="es-CO"/>
+              </w:rPr>
+              <w:t>0.0014 s</w:t>
+            </w:r>
+          </w:p>
+        </w:tc>
+        <w:tc>
+          <w:tcPr>
+            <w:tcW w:w="3192" w:type="dxa"/>
+          </w:tcPr>
+          <w:p>
+            <w:pPr>
+              <w:rPr>
+                <w:lang w:val="es-CO"/>
+              </w:rPr>
+            </w:pPr>
+            <w:r>
+              <w:rPr>
+                <w:lang w:val="es-CO"/>
+              </w:rPr>
+              <w:t>0.00064 s</w:t>
+            </w:r>
+          </w:p>
+        </w:tc>
+      </w:tr>
+      <w:tr>
+        <w:tc>
+          <w:tcPr>
+            <w:tcW w:w="3192" w:type="dxa"/>
+          </w:tcPr>
+          <w:p>
+            <w:pPr>
+              <w:rPr>
+                <w:lang w:val="es-CO"/>
+              </w:rPr>
+            </w:pPr>
+            <w:r>
+              <w:rPr>
+                <w:lang w:val="es-CO"/>
+              </w:rPr>
+              <w:t>N = 1000</w:t>
+            </w:r>
+          </w:p>
+        </w:tc>
+        <w:tc>
+          <w:tcPr>
+            <w:tcW w:w="3192" w:type="dxa"/>
+          </w:tcPr>
+          <w:p>
+            <w:pPr>
+              <w:rPr>
+                <w:lang w:val="es-CO"/>
+              </w:rPr>
+            </w:pPr>
+            <w:r>
+              <w:rPr>
+                <w:lang w:val="es-CO"/>
+              </w:rPr>
+              <w:t>0.0224 s</w:t>
+            </w:r>
+          </w:p>
+        </w:tc>
+        <w:tc>
+          <w:tcPr>
+            <w:tcW w:w="3192" w:type="dxa"/>
+          </w:tcPr>
+          <w:p>
+            <w:pPr>
+              <w:rPr>
+                <w:lang w:val="es-CO"/>
+              </w:rPr>
+            </w:pPr>
+            <w:r>
+              <w:rPr>
+                <w:lang w:val="es-CO"/>
+              </w:rPr>
+              <w:t>0.00065 s</w:t>
+            </w:r>
+          </w:p>
+        </w:tc>
+      </w:tr>
+      <w:tr>
+        <w:tc>
+          <w:tcPr>
+            <w:tcW w:w="3192" w:type="dxa"/>
+          </w:tcPr>
+          <w:p>
+            <w:pPr>
+              <w:rPr>
+                <w:lang w:val="es-CO"/>
+              </w:rPr>
+            </w:pPr>
+            <w:r>
+              <w:rPr>
+                <w:lang w:val="es-CO"/>
+              </w:rPr>
+              <w:t>N = 1000000</w:t>
+            </w:r>
+          </w:p>
+        </w:tc>
+        <w:tc>
+          <w:tcPr>
+            <w:tcW w:w="3192" w:type="dxa"/>
+          </w:tcPr>
+          <w:p>
+            <w:pPr>
+              <w:rPr>
+                <w:lang w:val="es-CO"/>
+              </w:rPr>
+            </w:pPr>
+            <w:r>
+              <w:rPr>
+                <w:lang w:val="es-CO"/>
+              </w:rPr>
+              <w:t>38 segundos</w:t>
+            </w:r>
+          </w:p>
+        </w:tc>
+        <w:tc>
+          <w:tcPr>
+            <w:tcW w:w="3192" w:type="dxa"/>
+          </w:tcPr>
+          <w:p>
+            <w:pPr>
+              <w:rPr>
+                <w:lang w:val="es-CO"/>
+              </w:rPr>
+            </w:pPr>
+            <w:r>
+              <w:rPr>
+                <w:lang w:val="es-CO"/>
+              </w:rPr>
+              <w:t>25 segundos</w:t>
+            </w:r>
+          </w:p>
+        </w:tc>
+      </w:tr>
+    </w:tbl>
+    <w:p>
+      <w:pPr>
+        <w:rPr>
+          <w:lang w:val="es-CO"/>
+        </w:rPr>
+      </w:pPr>
+    </w:p>
+    <w:p>
+      <w:pPr>
+        <w:rPr>
+          <w:lang w:val="es-CO"/>
+        </w:rPr>
+      </w:pPr>
+      <w:r>
+        <w:rPr>
+          <w:lang w:val="es-CO"/>
+        </w:rPr>
+        <w:t xml:space="preserve">El tiempo de ejecución cuando la carga para el servidor es baja (n = 10, 100,1000) no es tan diferente en ambos el serial y el paralelo. Pero cuando la carga es alta podemos ver una diferencia notoria de más de 10 segundos en el tiempo de ejecución. </w:t>
+      </w:r>
+    </w:p>
+    <w:p>
+      <w:pPr>
+        <w:rPr>
+          <w:lang w:val="es-CO"/>
+        </w:rPr>
+      </w:pPr>
+      <w:r>
+        <w:rPr>
+          <w:lang w:val="es-CO"/>
+        </w:rPr>
+        <w:t xml:space="preserve">Hay que tener en cuenta que los tiempos de ejecución en el servidor a veces varían mucho dependiendo de si alguien más está recargando el servidor con otros procesos ajenos. </w:t>
       </w:r>
     </w:p>
     <w:sectPr>
@@ -1467,6 +1823,32 @@
       <w:u w:val="single"/>
     </w:rPr>
   </w:style>
+  <w:style w:type="table" w:styleId="TableGrid">
+    <w:name w:val="Table Grid"/>
+    <w:basedOn w:val="TableNormal"/>
+    <w:uiPriority w:val="59"/>
+    <w:rsid w:val="007314E5"/>
+    <w:pPr>
+      <w:spacing w:after="0" w:line="240" w:lineRule="auto"/>
+    </w:pPr>
+    <w:tblPr>
+      <w:tblInd w:w="0" w:type="dxa"/>
+      <w:tblBorders>
+        <w:top w:val="single" w:sz="4" w:space="0" w:color="auto"/>
+        <w:left w:val="single" w:sz="4" w:space="0" w:color="auto"/>
+        <w:bottom w:val="single" w:sz="4" w:space="0" w:color="auto"/>
+        <w:right w:val="single" w:sz="4" w:space="0" w:color="auto"/>
+        <w:insideH w:val="single" w:sz="4" w:space="0" w:color="auto"/>
+        <w:insideV w:val="single" w:sz="4" w:space="0" w:color="auto"/>
+      </w:tblBorders>
+      <w:tblCellMar>
+        <w:top w:w="0" w:type="dxa"/>
+        <w:left w:w="108" w:type="dxa"/>
+        <w:bottom w:w="0" w:type="dxa"/>
+        <w:right w:w="108" w:type="dxa"/>
+      </w:tblCellMar>
+    </w:tblPr>
+  </w:style>
 </w:styles>
 </file>
 
@@ -1709,6 +2091,32 @@
       <w:color w:val="0000FF"/>
       <w:u w:val="single"/>
     </w:rPr>
+  </w:style>
+  <w:style w:type="table" w:styleId="TableGrid">
+    <w:name w:val="Table Grid"/>
+    <w:basedOn w:val="TableNormal"/>
+    <w:uiPriority w:val="59"/>
+    <w:rsid w:val="007314E5"/>
+    <w:pPr>
+      <w:spacing w:after="0" w:line="240" w:lineRule="auto"/>
+    </w:pPr>
+    <w:tblPr>
+      <w:tblInd w:w="0" w:type="dxa"/>
+      <w:tblBorders>
+        <w:top w:val="single" w:sz="4" w:space="0" w:color="auto"/>
+        <w:left w:val="single" w:sz="4" w:space="0" w:color="auto"/>
+        <w:bottom w:val="single" w:sz="4" w:space="0" w:color="auto"/>
+        <w:right w:val="single" w:sz="4" w:space="0" w:color="auto"/>
+        <w:insideH w:val="single" w:sz="4" w:space="0" w:color="auto"/>
+        <w:insideV w:val="single" w:sz="4" w:space="0" w:color="auto"/>
+      </w:tblBorders>
+      <w:tblCellMar>
+        <w:top w:w="0" w:type="dxa"/>
+        <w:left w:w="108" w:type="dxa"/>
+        <w:bottom w:w="0" w:type="dxa"/>
+        <w:right w:w="108" w:type="dxa"/>
+      </w:tblCellMar>
+    </w:tblPr>
   </w:style>
 </w:styles>
 </file>
@@ -2003,7 +2411,7 @@
 </file>
 
 <file path=customXml/itemProps1.xml><?xml version="1.0" encoding="utf-8"?>
-<ds:datastoreItem xmlns:ds="http://schemas.openxmlformats.org/officeDocument/2006/customXml" ds:itemID="{C4109B14-66E3-4AF3-8146-76BF4CD5DEC9}">
+<ds:datastoreItem xmlns:ds="http://schemas.openxmlformats.org/officeDocument/2006/customXml" ds:itemID="{9D2A1C28-0D21-40DD-AE84-4BBE465FC9FD}">
   <ds:schemaRefs>
     <ds:schemaRef ds:uri="http://schemas.openxmlformats.org/officeDocument/2006/bibliography"/>
   </ds:schemaRefs>

</xml_diff>